<commit_message>
Update thông báo chương trình miền nam.docx
</commit_message>
<xml_diff>
--- a/KẾ TOÁN - THÁI HẰNG/VĂN BẢN HÀNH CHÍNH/TB các chương trình/thông báo chương trình miền nam.docx
+++ b/KẾ TOÁN - THÁI HẰNG/VĂN BẢN HÀNH CHÍNH/TB các chương trình/thông báo chương trình miền nam.docx
@@ -446,29 +446,16 @@
         <w:rPr>
           <w:color w:val="0D0D0D" w:themeColor="text1" w:themeTint="F2"/>
           <w:sz w:val="28"/>
-        </w:rPr>
-        <w:t xml:space="preserve">Công ty cổ phần </w:t>
-      </w:r>
-      <w:r>
-        <w:rPr>
-          <w:color w:val="0D0D0D" w:themeColor="text1" w:themeTint="F2"/>
-          <w:sz w:val="28"/>
-          <w:lang w:val="en-US"/>
-        </w:rPr>
-        <w:t>ĐT&amp;PT</w:t>
-      </w:r>
-      <w:r>
-        <w:rPr>
-          <w:color w:val="0D0D0D" w:themeColor="text1" w:themeTint="F2"/>
-          <w:sz w:val="28"/>
-        </w:rPr>
-        <w:t xml:space="preserve"> Nano</w:t>
+          <w:lang w:val="en-US"/>
+        </w:rPr>
+        <w:t>Văn phòng Nano</w:t>
       </w:r>
       <w:r>
         <w:rPr>
           <w:color w:val="0D0D0D" w:themeColor="text1" w:themeTint="F2"/>
           <w:sz w:val="28"/>
           <w:vertAlign w:val="superscript"/>
+          <w:lang w:val="en-US"/>
         </w:rPr>
         <w:t>+</w:t>
       </w:r>
@@ -476,8 +463,16 @@
         <w:rPr>
           <w:color w:val="0D0D0D" w:themeColor="text1" w:themeTint="F2"/>
           <w:sz w:val="28"/>
-        </w:rPr>
-        <w:t xml:space="preserve">milk gửi </w:t>
+          <w:lang w:val="en-US"/>
+        </w:rPr>
+        <w:t xml:space="preserve">Milk chi nhánh miền Nam </w:t>
+      </w:r>
+      <w:r>
+        <w:rPr>
+          <w:color w:val="0D0D0D" w:themeColor="text1" w:themeTint="F2"/>
+          <w:sz w:val="28"/>
+        </w:rPr>
+        <w:t xml:space="preserve">gửi </w:t>
       </w:r>
       <w:r>
         <w:rPr>
@@ -836,7 +831,6 @@
           <w:szCs w:val="30"/>
         </w:rPr>
       </w:pPr>
-      <w:bookmarkStart w:id="0" w:name="_GoBack"/>
       <w:r>
         <w:rPr>
           <w:b/>
@@ -912,16 +906,7 @@
           <w:sz w:val="30"/>
           <w:szCs w:val="30"/>
         </w:rPr>
-        <w:t>Đồng hồ Nanomilk</w:t>
-      </w:r>
-      <w:r>
-        <w:rPr>
-          <w:b/>
-          <w:i/>
-          <w:sz w:val="30"/>
-          <w:szCs w:val="30"/>
-        </w:rPr>
-        <w:t>.</w:t>
+        <w:t>Đồng hồ Nanomilk.</w:t>
       </w:r>
     </w:p>
     <w:p>
@@ -946,16 +931,7 @@
           <w:sz w:val="30"/>
           <w:szCs w:val="30"/>
         </w:rPr>
-        <w:t>Túi đựng sữa Nanomilk</w:t>
-      </w:r>
-      <w:r>
-        <w:rPr>
-          <w:b/>
-          <w:i/>
-          <w:sz w:val="30"/>
-          <w:szCs w:val="30"/>
-        </w:rPr>
-        <w:t>.</w:t>
+        <w:t>Túi đựng sữa Nanomilk.</w:t>
       </w:r>
     </w:p>
     <w:p>
@@ -980,16 +956,7 @@
           <w:sz w:val="30"/>
           <w:szCs w:val="30"/>
         </w:rPr>
-        <w:t>Nón bảo hiểm Nanomilk</w:t>
-      </w:r>
-      <w:r>
-        <w:rPr>
-          <w:b/>
-          <w:i/>
-          <w:sz w:val="30"/>
-          <w:szCs w:val="30"/>
-        </w:rPr>
-        <w:t>.</w:t>
+        <w:t>Nón bảo hiểm Nanomilk.</w:t>
       </w:r>
     </w:p>
     <w:p>
@@ -1014,26 +981,10 @@
           <w:sz w:val="30"/>
           <w:szCs w:val="30"/>
         </w:rPr>
-        <w:t>5</w:t>
-      </w:r>
-      <w:r>
-        <w:rPr>
-          <w:b/>
-          <w:i/>
-          <w:sz w:val="30"/>
-          <w:szCs w:val="30"/>
-        </w:rPr>
-        <w:t xml:space="preserve"> áo mưa Nanomilk</w:t>
-      </w:r>
-      <w:r>
-        <w:rPr>
-          <w:b/>
-          <w:i/>
-          <w:sz w:val="30"/>
-          <w:szCs w:val="30"/>
-        </w:rPr>
-        <w:t>.</w:t>
-      </w:r>
+        <w:t>5 áo mưa Nanomilk.</w:t>
+      </w:r>
+      <w:bookmarkStart w:id="0" w:name="_GoBack"/>
+      <w:bookmarkEnd w:id="0"/>
     </w:p>
     <w:p>
       <w:pPr>
@@ -1060,7 +1011,6 @@
         <w:t>Máy lọc nước sạch Hydrogen Công nghệ Châu Âu.</w:t>
       </w:r>
     </w:p>
-    <w:bookmarkEnd w:id="0"/>
     <w:p>
       <w:pPr>
         <w:spacing w:line="276" w:lineRule="auto"/>
@@ -1082,17 +1032,107 @@
           <w:szCs w:val="30"/>
           <w:lang w:val="en-US"/>
         </w:rPr>
-        <w:t xml:space="preserve"> </w:t>
-      </w:r>
-      <w:r>
-        <w:rPr>
-          <w:b/>
-          <w:i/>
-          <w:sz w:val="30"/>
-          <w:szCs w:val="30"/>
-          <w:lang w:val="en-US"/>
-        </w:rPr>
-        <w:t>(Hãy Liên hệ trực tiếp về công ty Hotline:0987.62.82.62 để biết thêm chi tiết.)</w:t>
+        <w:t xml:space="preserve"> (Hãy Liên hệ trực tiếp về </w:t>
+      </w:r>
+      <w:r>
+        <w:rPr>
+          <w:b/>
+          <w:i/>
+          <w:sz w:val="30"/>
+          <w:szCs w:val="30"/>
+          <w:lang w:val="en-US"/>
+        </w:rPr>
+        <w:t>văn phòng chi nhánh Miền Nam</w:t>
+      </w:r>
+      <w:r>
+        <w:rPr>
+          <w:b/>
+          <w:i/>
+          <w:sz w:val="30"/>
+          <w:szCs w:val="30"/>
+          <w:lang w:val="en-US"/>
+        </w:rPr>
+        <w:t xml:space="preserve"> Hotline:09</w:t>
+      </w:r>
+      <w:r>
+        <w:rPr>
+          <w:b/>
+          <w:i/>
+          <w:sz w:val="30"/>
+          <w:szCs w:val="30"/>
+          <w:lang w:val="en-US"/>
+        </w:rPr>
+        <w:t>06</w:t>
+      </w:r>
+      <w:r>
+        <w:rPr>
+          <w:b/>
+          <w:i/>
+          <w:sz w:val="30"/>
+          <w:szCs w:val="30"/>
+          <w:lang w:val="en-US"/>
+        </w:rPr>
+        <w:t>.</w:t>
+      </w:r>
+      <w:r>
+        <w:rPr>
+          <w:b/>
+          <w:i/>
+          <w:sz w:val="30"/>
+          <w:szCs w:val="30"/>
+          <w:lang w:val="en-US"/>
+        </w:rPr>
+        <w:t>86</w:t>
+      </w:r>
+      <w:r>
+        <w:rPr>
+          <w:b/>
+          <w:i/>
+          <w:sz w:val="30"/>
+          <w:szCs w:val="30"/>
+          <w:lang w:val="en-US"/>
+        </w:rPr>
+        <w:t>.</w:t>
+      </w:r>
+      <w:r>
+        <w:rPr>
+          <w:b/>
+          <w:i/>
+          <w:sz w:val="30"/>
+          <w:szCs w:val="30"/>
+          <w:lang w:val="en-US"/>
+        </w:rPr>
+        <w:t>08</w:t>
+      </w:r>
+      <w:r>
+        <w:rPr>
+          <w:b/>
+          <w:i/>
+          <w:sz w:val="30"/>
+          <w:szCs w:val="30"/>
+          <w:lang w:val="en-US"/>
+        </w:rPr>
+        <w:t>.</w:t>
+      </w:r>
+      <w:r>
+        <w:rPr>
+          <w:b/>
+          <w:i/>
+          <w:sz w:val="30"/>
+          <w:szCs w:val="30"/>
+          <w:lang w:val="en-US"/>
+        </w:rPr>
+        <w:t>16</w:t>
+      </w:r>
+      <w:r>
+        <w:rPr>
+          <w:b/>
+          <w:i/>
+          <w:sz w:val="30"/>
+          <w:szCs w:val="30"/>
+          <w:lang w:val="en-US"/>
+        </w:rPr>
+        <w:t xml:space="preserve"> để biết thêm chi tiết.)</w:t>
       </w:r>
     </w:p>
     <w:p>
@@ -1141,7 +1181,7 @@
           <w:szCs w:val="32"/>
           <w:lang w:val="en-US"/>
         </w:rPr>
-        <w:t>BAN LÃNH ĐẠO</w:t>
+        <w:t>ĐẠI DIỆN MIỀN NAM</w:t>
       </w:r>
     </w:p>
     <w:p>

</xml_diff>